<commit_message>
prints goodbye world pages and doc
</commit_message>
<xml_diff>
--- a/helloworld.docx
+++ b/helloworld.docx
@@ -12,6 +12,30 @@
           <w:rtl w:val="0"/>
         </w:rPr>
         <w:t>hello world</w:t>
+      </w:r>
+    </w:p>
+    <w:p>
+      <w:pPr>
+        <w:pStyle w:val="Body"/>
+        <w:bidi w:val="0"/>
+      </w:pPr>
+    </w:p>
+    <w:p>
+      <w:pPr>
+        <w:pStyle w:val="Body"/>
+        <w:bidi w:val="0"/>
+      </w:pPr>
+    </w:p>
+    <w:p>
+      <w:pPr>
+        <w:pStyle w:val="Body"/>
+        <w:bidi w:val="0"/>
+      </w:pPr>
+      <w:r>
+        <w:rPr>
+          <w:rtl w:val="0"/>
+        </w:rPr>
+        <w:t>good bye world</w:t>
       </w:r>
     </w:p>
     <w:sectPr>

</xml_diff>